<commit_message>
Fix bug. confusion matrix.
</commit_message>
<xml_diff>
--- a/doc/final.docx
+++ b/doc/final.docx
@@ -2084,8 +2084,39 @@
         </w:rPr>
         <w:t>, by using same training data and validation data, and we test on a separated dataset.</w:t>
       </w:r>
-      <w:bookmarkStart w:id="0" w:name="_GoBack"/>
-      <w:bookmarkEnd w:id="0"/>
+    </w:p>
+    <w:p>
+      <w:pPr>
+        <w:pStyle w:val="NormalWeb"/>
+        <w:spacing w:before="0" w:beforeAutospacing="0" w:after="120" w:afterAutospacing="0" w:line="276" w:lineRule="auto"/>
+        <w:rPr>
+          <w:rFonts w:ascii="Garamond" w:hAnsi="Garamond" w:cstheme="minorHAnsi"/>
+          <w:color w:val="000000" w:themeColor="text1"/>
+          <w:sz w:val="21"/>
+          <w:szCs w:val="21"/>
+          <w:lang w:val="en" w:eastAsia="zh-CN"/>
+        </w:rPr>
+      </w:pPr>
+      <w:r>
+        <w:rPr>
+          <w:rFonts w:ascii="Garamond" w:hAnsi="Garamond" w:cstheme="minorHAnsi"/>
+          <w:color w:val="000000" w:themeColor="text1"/>
+          <w:sz w:val="21"/>
+          <w:szCs w:val="21"/>
+          <w:lang w:val="en" w:eastAsia="zh-CN"/>
+        </w:rPr>
+        <w:t xml:space="preserve">Through the </w:t>
+      </w:r>
+      <w:r>
+        <w:rPr>
+          <w:rFonts w:ascii="Garamond" w:hAnsi="Garamond" w:cstheme="minorHAnsi"/>
+          <w:color w:val="000000" w:themeColor="text1"/>
+          <w:sz w:val="21"/>
+          <w:szCs w:val="21"/>
+          <w:lang w:val="en" w:eastAsia="zh-CN"/>
+        </w:rPr>
+        <w:t>performance of the proposed methods we shall see, …</w:t>
+      </w:r>
     </w:p>
     <w:p>
       <w:pPr>
@@ -2304,6 +2335,7 @@
           <w:szCs w:val="21"/>
           <w:lang w:val="en" w:eastAsia="zh-CN"/>
         </w:rPr>
+        <w:lastRenderedPageBreak/>
         <w:t>Reference</w:t>
       </w:r>
     </w:p>
@@ -2327,7 +2359,6 @@
           <w:szCs w:val="21"/>
           <w:lang w:eastAsia="zh-CN"/>
         </w:rPr>
-        <w:lastRenderedPageBreak/>
         <w:t>[1</w:t>
       </w:r>
       <w:r>
@@ -2468,6 +2499,99 @@
         <w:pStyle w:val="NormalWeb"/>
         <w:spacing w:before="0" w:beforeAutospacing="0" w:after="120" w:afterAutospacing="0" w:line="276" w:lineRule="auto"/>
         <w:rPr>
+          <w:rFonts w:ascii="Garamond" w:eastAsiaTheme="majorEastAsia" w:hAnsi="Garamond" w:cstheme="minorHAnsi"/>
+          <w:color w:val="000000" w:themeColor="text1"/>
+          <w:sz w:val="21"/>
+          <w:szCs w:val="21"/>
+          <w:lang w:eastAsia="zh-CN"/>
+        </w:rPr>
+      </w:pPr>
+      <w:r>
+        <w:rPr>
+          <w:rFonts w:ascii="Garamond" w:eastAsiaTheme="majorEastAsia" w:hAnsi="Garamond" w:cstheme="minorHAnsi"/>
+          <w:color w:val="000000" w:themeColor="text1"/>
+          <w:sz w:val="21"/>
+          <w:szCs w:val="21"/>
+          <w:lang w:eastAsia="zh-CN"/>
+        </w:rPr>
+        <w:t xml:space="preserve">[4] </w:t>
+      </w:r>
+      <w:r>
+        <w:rPr>
+          <w:rFonts w:ascii="Garamond" w:eastAsiaTheme="majorEastAsia" w:hAnsi="Garamond" w:cstheme="minorHAnsi"/>
+          <w:color w:val="000000" w:themeColor="text1"/>
+          <w:sz w:val="21"/>
+          <w:szCs w:val="21"/>
+          <w:lang w:eastAsia="zh-CN"/>
+        </w:rPr>
+        <w:t xml:space="preserve">He, </w:t>
+      </w:r>
+      <w:proofErr w:type="spellStart"/>
+      <w:r>
+        <w:rPr>
+          <w:rFonts w:ascii="Garamond" w:eastAsiaTheme="majorEastAsia" w:hAnsi="Garamond" w:cstheme="minorHAnsi"/>
+          <w:color w:val="000000" w:themeColor="text1"/>
+          <w:sz w:val="21"/>
+          <w:szCs w:val="21"/>
+          <w:lang w:eastAsia="zh-CN"/>
+        </w:rPr>
+        <w:t>Kaiming</w:t>
+      </w:r>
+      <w:proofErr w:type="spellEnd"/>
+      <w:r>
+        <w:rPr>
+          <w:rFonts w:ascii="Garamond" w:eastAsiaTheme="majorEastAsia" w:hAnsi="Garamond" w:cstheme="minorHAnsi"/>
+          <w:color w:val="000000" w:themeColor="text1"/>
+          <w:sz w:val="21"/>
+          <w:szCs w:val="21"/>
+          <w:lang w:eastAsia="zh-CN"/>
+        </w:rPr>
+        <w:t>, et al. "Deep residual learning for image recognition." Proceedings of the IEEE conference on computer vision and pattern recognition. 2016.</w:t>
+      </w:r>
+    </w:p>
+    <w:p>
+      <w:pPr>
+        <w:pStyle w:val="NormalWeb"/>
+        <w:spacing w:before="0" w:beforeAutospacing="0" w:after="120" w:afterAutospacing="0" w:line="276" w:lineRule="auto"/>
+        <w:rPr>
+          <w:rFonts w:ascii="Garamond" w:eastAsiaTheme="majorEastAsia" w:hAnsi="Garamond" w:cstheme="minorHAnsi"/>
+          <w:color w:val="000000" w:themeColor="text1"/>
+          <w:sz w:val="21"/>
+          <w:szCs w:val="21"/>
+          <w:lang w:eastAsia="zh-CN"/>
+        </w:rPr>
+      </w:pPr>
+    </w:p>
+    <w:p>
+      <w:pPr>
+        <w:pStyle w:val="NormalWeb"/>
+        <w:spacing w:before="0" w:beforeAutospacing="0" w:after="120" w:afterAutospacing="0" w:line="276" w:lineRule="auto"/>
+        <w:rPr>
+          <w:rFonts w:ascii="Garamond" w:eastAsiaTheme="majorEastAsia" w:hAnsi="Garamond" w:cstheme="minorHAnsi"/>
+          <w:color w:val="000000" w:themeColor="text1"/>
+          <w:sz w:val="21"/>
+          <w:szCs w:val="21"/>
+          <w:lang w:eastAsia="zh-CN"/>
+        </w:rPr>
+      </w:pPr>
+      <w:proofErr w:type="spellStart"/>
+      <w:r>
+        <w:rPr>
+          <w:rFonts w:ascii="Garamond" w:eastAsiaTheme="majorEastAsia" w:hAnsi="Garamond" w:cstheme="minorHAnsi"/>
+          <w:color w:val="000000" w:themeColor="text1"/>
+          <w:sz w:val="21"/>
+          <w:szCs w:val="21"/>
+          <w:lang w:eastAsia="zh-CN"/>
+        </w:rPr>
+        <w:t>cnn</w:t>
+      </w:r>
+      <w:proofErr w:type="spellEnd"/>
+    </w:p>
+    <w:p>
+      <w:pPr>
+        <w:pStyle w:val="NormalWeb"/>
+        <w:spacing w:after="120" w:line="276" w:lineRule="auto"/>
+        <w:rPr>
           <w:rStyle w:val="Heading1Char"/>
           <w:rFonts w:ascii="Garamond" w:hAnsi="Garamond" w:cstheme="minorHAnsi"/>
           <w:color w:val="000000" w:themeColor="text1"/>
@@ -2478,46 +2602,437 @@
       </w:pPr>
       <w:r>
         <w:rPr>
-          <w:rFonts w:ascii="Garamond" w:eastAsiaTheme="majorEastAsia" w:hAnsi="Garamond" w:cstheme="minorHAnsi"/>
-          <w:color w:val="000000" w:themeColor="text1"/>
-          <w:sz w:val="21"/>
-          <w:szCs w:val="21"/>
-          <w:lang w:eastAsia="zh-CN"/>
-        </w:rPr>
-        <w:t xml:space="preserve">[4] </w:t>
-      </w:r>
-      <w:r>
-        <w:rPr>
-          <w:rFonts w:ascii="Garamond" w:eastAsiaTheme="majorEastAsia" w:hAnsi="Garamond" w:cstheme="minorHAnsi"/>
-          <w:color w:val="000000" w:themeColor="text1"/>
-          <w:sz w:val="21"/>
-          <w:szCs w:val="21"/>
-          <w:lang w:eastAsia="zh-CN"/>
-        </w:rPr>
-        <w:t xml:space="preserve">He, </w:t>
-      </w:r>
-      <w:proofErr w:type="spellStart"/>
-      <w:r>
-        <w:rPr>
-          <w:rFonts w:ascii="Garamond" w:eastAsiaTheme="majorEastAsia" w:hAnsi="Garamond" w:cstheme="minorHAnsi"/>
-          <w:color w:val="000000" w:themeColor="text1"/>
-          <w:sz w:val="21"/>
-          <w:szCs w:val="21"/>
-          <w:lang w:eastAsia="zh-CN"/>
-        </w:rPr>
-        <w:t>Kaiming</w:t>
-      </w:r>
-      <w:proofErr w:type="spellEnd"/>
-      <w:r>
-        <w:rPr>
-          <w:rFonts w:ascii="Garamond" w:eastAsiaTheme="majorEastAsia" w:hAnsi="Garamond" w:cstheme="minorHAnsi"/>
-          <w:color w:val="000000" w:themeColor="text1"/>
-          <w:sz w:val="21"/>
-          <w:szCs w:val="21"/>
-          <w:lang w:eastAsia="zh-CN"/>
-        </w:rPr>
-        <w:t>, et al. "Deep residual learning for image recognition." Proceedings of the IEEE conference on computer vision and pattern recognition. 2016.</w:t>
-      </w:r>
+          <w:rStyle w:val="Heading1Char"/>
+          <w:rFonts w:ascii="Garamond" w:hAnsi="Garamond" w:cstheme="minorHAnsi"/>
+          <w:color w:val="000000" w:themeColor="text1"/>
+          <w:sz w:val="21"/>
+          <w:szCs w:val="21"/>
+          <w:lang w:eastAsia="zh-CN"/>
+        </w:rPr>
+        <w:t>[[</w:t>
+      </w:r>
+      <w:proofErr w:type="gramStart"/>
+      <w:r>
+        <w:rPr>
+          <w:rStyle w:val="Heading1Char"/>
+          <w:rFonts w:ascii="Garamond" w:hAnsi="Garamond" w:cstheme="minorHAnsi"/>
+          <w:color w:val="000000" w:themeColor="text1"/>
+          <w:sz w:val="21"/>
+          <w:szCs w:val="21"/>
+          <w:lang w:eastAsia="zh-CN"/>
+        </w:rPr>
+        <w:t>16987  3585</w:t>
+      </w:r>
+      <w:proofErr w:type="gramEnd"/>
+      <w:r>
+        <w:rPr>
+          <w:rStyle w:val="Heading1Char"/>
+          <w:rFonts w:ascii="Garamond" w:hAnsi="Garamond" w:cstheme="minorHAnsi"/>
+          <w:color w:val="000000" w:themeColor="text1"/>
+          <w:sz w:val="21"/>
+          <w:szCs w:val="21"/>
+          <w:lang w:eastAsia="zh-CN"/>
+        </w:rPr>
+        <w:t xml:space="preserve">  1634   899]</w:t>
+      </w:r>
+    </w:p>
+    <w:p>
+      <w:pPr>
+        <w:pStyle w:val="NormalWeb"/>
+        <w:spacing w:after="120" w:line="276" w:lineRule="auto"/>
+        <w:rPr>
+          <w:rStyle w:val="Heading1Char"/>
+          <w:rFonts w:ascii="Garamond" w:hAnsi="Garamond" w:cstheme="minorHAnsi"/>
+          <w:color w:val="000000" w:themeColor="text1"/>
+          <w:sz w:val="21"/>
+          <w:szCs w:val="21"/>
+          <w:lang w:eastAsia="zh-CN"/>
+        </w:rPr>
+      </w:pPr>
+      <w:r>
+        <w:rPr>
+          <w:rStyle w:val="Heading1Char"/>
+          <w:rFonts w:ascii="Garamond" w:hAnsi="Garamond" w:cstheme="minorHAnsi"/>
+          <w:color w:val="000000" w:themeColor="text1"/>
+          <w:sz w:val="21"/>
+          <w:szCs w:val="21"/>
+          <w:lang w:eastAsia="zh-CN"/>
+        </w:rPr>
+        <w:t xml:space="preserve"> [ 1471 </w:t>
+      </w:r>
+      <w:proofErr w:type="gramStart"/>
+      <w:r>
+        <w:rPr>
+          <w:rStyle w:val="Heading1Char"/>
+          <w:rFonts w:ascii="Garamond" w:hAnsi="Garamond" w:cstheme="minorHAnsi"/>
+          <w:color w:val="000000" w:themeColor="text1"/>
+          <w:sz w:val="21"/>
+          <w:szCs w:val="21"/>
+          <w:lang w:eastAsia="zh-CN"/>
+        </w:rPr>
+        <w:t>17917  1669</w:t>
+      </w:r>
+      <w:proofErr w:type="gramEnd"/>
+      <w:r>
+        <w:rPr>
+          <w:rStyle w:val="Heading1Char"/>
+          <w:rFonts w:ascii="Garamond" w:hAnsi="Garamond" w:cstheme="minorHAnsi"/>
+          <w:color w:val="000000" w:themeColor="text1"/>
+          <w:sz w:val="21"/>
+          <w:szCs w:val="21"/>
+          <w:lang w:eastAsia="zh-CN"/>
+        </w:rPr>
+        <w:t xml:space="preserve">   702]</w:t>
+      </w:r>
+    </w:p>
+    <w:p>
+      <w:pPr>
+        <w:pStyle w:val="NormalWeb"/>
+        <w:spacing w:after="120" w:line="276" w:lineRule="auto"/>
+        <w:rPr>
+          <w:rStyle w:val="Heading1Char"/>
+          <w:rFonts w:ascii="Garamond" w:hAnsi="Garamond" w:cstheme="minorHAnsi"/>
+          <w:color w:val="000000" w:themeColor="text1"/>
+          <w:sz w:val="21"/>
+          <w:szCs w:val="21"/>
+          <w:lang w:eastAsia="zh-CN"/>
+        </w:rPr>
+      </w:pPr>
+      <w:r>
+        <w:rPr>
+          <w:rStyle w:val="Heading1Char"/>
+          <w:rFonts w:ascii="Garamond" w:hAnsi="Garamond" w:cstheme="minorHAnsi"/>
+          <w:color w:val="000000" w:themeColor="text1"/>
+          <w:sz w:val="21"/>
+          <w:szCs w:val="21"/>
+          <w:lang w:eastAsia="zh-CN"/>
+        </w:rPr>
+        <w:t xml:space="preserve"> </w:t>
+      </w:r>
+      <w:proofErr w:type="gramStart"/>
+      <w:r>
+        <w:rPr>
+          <w:rStyle w:val="Heading1Char"/>
+          <w:rFonts w:ascii="Garamond" w:hAnsi="Garamond" w:cstheme="minorHAnsi"/>
+          <w:color w:val="000000" w:themeColor="text1"/>
+          <w:sz w:val="21"/>
+          <w:szCs w:val="21"/>
+          <w:lang w:eastAsia="zh-CN"/>
+        </w:rPr>
+        <w:t>[  734</w:t>
+      </w:r>
+      <w:proofErr w:type="gramEnd"/>
+      <w:r>
+        <w:rPr>
+          <w:rStyle w:val="Heading1Char"/>
+          <w:rFonts w:ascii="Garamond" w:hAnsi="Garamond" w:cstheme="minorHAnsi"/>
+          <w:color w:val="000000" w:themeColor="text1"/>
+          <w:sz w:val="21"/>
+          <w:szCs w:val="21"/>
+          <w:lang w:eastAsia="zh-CN"/>
+        </w:rPr>
+        <w:t xml:space="preserve">  1110 28375   567]</w:t>
+      </w:r>
+    </w:p>
+    <w:p>
+      <w:pPr>
+        <w:pStyle w:val="NormalWeb"/>
+        <w:spacing w:before="0" w:beforeAutospacing="0" w:after="120" w:afterAutospacing="0" w:line="276" w:lineRule="auto"/>
+        <w:rPr>
+          <w:rStyle w:val="Heading1Char"/>
+          <w:rFonts w:ascii="Garamond" w:hAnsi="Garamond" w:cstheme="minorHAnsi"/>
+          <w:color w:val="000000" w:themeColor="text1"/>
+          <w:sz w:val="21"/>
+          <w:szCs w:val="21"/>
+          <w:lang w:eastAsia="zh-CN"/>
+        </w:rPr>
+      </w:pPr>
+      <w:r>
+        <w:rPr>
+          <w:rStyle w:val="Heading1Char"/>
+          <w:rFonts w:ascii="Garamond" w:hAnsi="Garamond" w:cstheme="minorHAnsi"/>
+          <w:color w:val="000000" w:themeColor="text1"/>
+          <w:sz w:val="21"/>
+          <w:szCs w:val="21"/>
+          <w:lang w:eastAsia="zh-CN"/>
+        </w:rPr>
+        <w:t xml:space="preserve"> </w:t>
+      </w:r>
+      <w:proofErr w:type="gramStart"/>
+      <w:r>
+        <w:rPr>
+          <w:rStyle w:val="Heading1Char"/>
+          <w:rFonts w:ascii="Garamond" w:hAnsi="Garamond" w:cstheme="minorHAnsi"/>
+          <w:color w:val="000000" w:themeColor="text1"/>
+          <w:sz w:val="21"/>
+          <w:szCs w:val="21"/>
+          <w:lang w:eastAsia="zh-CN"/>
+        </w:rPr>
+        <w:t>[  555</w:t>
+      </w:r>
+      <w:proofErr w:type="gramEnd"/>
+      <w:r>
+        <w:rPr>
+          <w:rStyle w:val="Heading1Char"/>
+          <w:rFonts w:ascii="Garamond" w:hAnsi="Garamond" w:cstheme="minorHAnsi"/>
+          <w:color w:val="000000" w:themeColor="text1"/>
+          <w:sz w:val="21"/>
+          <w:szCs w:val="21"/>
+          <w:lang w:eastAsia="zh-CN"/>
+        </w:rPr>
+        <w:t xml:space="preserve">   802   791  6685]]</w:t>
+      </w:r>
+    </w:p>
+    <w:p>
+      <w:pPr>
+        <w:pStyle w:val="NormalWeb"/>
+        <w:spacing w:before="0" w:beforeAutospacing="0" w:after="120" w:afterAutospacing="0" w:line="276" w:lineRule="auto"/>
+        <w:rPr>
+          <w:rStyle w:val="Heading1Char"/>
+          <w:rFonts w:ascii="Garamond" w:hAnsi="Garamond" w:cstheme="minorHAnsi"/>
+          <w:color w:val="000000" w:themeColor="text1"/>
+          <w:sz w:val="21"/>
+          <w:szCs w:val="21"/>
+          <w:lang w:eastAsia="zh-CN"/>
+        </w:rPr>
+      </w:pPr>
+    </w:p>
+    <w:p>
+      <w:pPr>
+        <w:pStyle w:val="NormalWeb"/>
+        <w:spacing w:before="0" w:beforeAutospacing="0" w:after="120" w:afterAutospacing="0" w:line="276" w:lineRule="auto"/>
+        <w:rPr>
+          <w:rStyle w:val="Heading1Char"/>
+          <w:rFonts w:ascii="Garamond" w:hAnsi="Garamond" w:cstheme="minorHAnsi"/>
+          <w:color w:val="000000" w:themeColor="text1"/>
+          <w:sz w:val="21"/>
+          <w:szCs w:val="21"/>
+          <w:lang w:eastAsia="zh-CN"/>
+        </w:rPr>
+      </w:pPr>
+    </w:p>
+    <w:p>
+      <w:pPr>
+        <w:pStyle w:val="NormalWeb"/>
+        <w:spacing w:before="0" w:beforeAutospacing="0" w:after="120" w:afterAutospacing="0" w:line="276" w:lineRule="auto"/>
+        <w:rPr>
+          <w:rStyle w:val="Heading1Char"/>
+          <w:rFonts w:ascii="Garamond" w:hAnsi="Garamond" w:cstheme="minorHAnsi"/>
+          <w:color w:val="000000" w:themeColor="text1"/>
+          <w:sz w:val="21"/>
+          <w:szCs w:val="21"/>
+          <w:lang w:eastAsia="zh-CN"/>
+        </w:rPr>
+      </w:pPr>
+      <w:r>
+        <w:rPr>
+          <w:rStyle w:val="Heading1Char"/>
+          <w:rFonts w:ascii="Garamond" w:hAnsi="Garamond" w:cstheme="minorHAnsi"/>
+          <w:color w:val="000000" w:themeColor="text1"/>
+          <w:sz w:val="21"/>
+          <w:szCs w:val="21"/>
+          <w:lang w:eastAsia="zh-CN"/>
+        </w:rPr>
+        <w:t>res</w:t>
+      </w:r>
+    </w:p>
+    <w:p>
+      <w:pPr>
+        <w:pStyle w:val="NormalWeb"/>
+        <w:spacing w:after="120" w:line="276" w:lineRule="auto"/>
+        <w:rPr>
+          <w:rStyle w:val="Heading1Char"/>
+          <w:rFonts w:ascii="Garamond" w:hAnsi="Garamond" w:cstheme="minorHAnsi"/>
+          <w:color w:val="000000" w:themeColor="text1"/>
+          <w:sz w:val="21"/>
+          <w:szCs w:val="21"/>
+          <w:lang w:eastAsia="zh-CN"/>
+        </w:rPr>
+      </w:pPr>
+      <w:r>
+        <w:rPr>
+          <w:rStyle w:val="Heading1Char"/>
+          <w:rFonts w:ascii="Garamond" w:hAnsi="Garamond" w:cstheme="minorHAnsi"/>
+          <w:color w:val="000000" w:themeColor="text1"/>
+          <w:sz w:val="21"/>
+          <w:szCs w:val="21"/>
+          <w:lang w:eastAsia="zh-CN"/>
+        </w:rPr>
+        <w:t>[[</w:t>
+      </w:r>
+      <w:proofErr w:type="gramStart"/>
+      <w:r>
+        <w:rPr>
+          <w:rStyle w:val="Heading1Char"/>
+          <w:rFonts w:ascii="Garamond" w:hAnsi="Garamond" w:cstheme="minorHAnsi"/>
+          <w:color w:val="000000" w:themeColor="text1"/>
+          <w:sz w:val="21"/>
+          <w:szCs w:val="21"/>
+          <w:lang w:eastAsia="zh-CN"/>
+        </w:rPr>
+        <w:t>21422  1029</w:t>
+      </w:r>
+      <w:proofErr w:type="gramEnd"/>
+      <w:r>
+        <w:rPr>
+          <w:rStyle w:val="Heading1Char"/>
+          <w:rFonts w:ascii="Garamond" w:hAnsi="Garamond" w:cstheme="minorHAnsi"/>
+          <w:color w:val="000000" w:themeColor="text1"/>
+          <w:sz w:val="21"/>
+          <w:szCs w:val="21"/>
+          <w:lang w:eastAsia="zh-CN"/>
+        </w:rPr>
+        <w:t xml:space="preserve">   359   291]</w:t>
+      </w:r>
+    </w:p>
+    <w:p>
+      <w:pPr>
+        <w:pStyle w:val="NormalWeb"/>
+        <w:spacing w:after="120" w:line="276" w:lineRule="auto"/>
+        <w:rPr>
+          <w:rStyle w:val="Heading1Char"/>
+          <w:rFonts w:ascii="Garamond" w:hAnsi="Garamond" w:cstheme="minorHAnsi"/>
+          <w:color w:val="000000" w:themeColor="text1"/>
+          <w:sz w:val="21"/>
+          <w:szCs w:val="21"/>
+          <w:lang w:eastAsia="zh-CN"/>
+        </w:rPr>
+      </w:pPr>
+      <w:r>
+        <w:rPr>
+          <w:rStyle w:val="Heading1Char"/>
+          <w:rFonts w:ascii="Garamond" w:hAnsi="Garamond" w:cstheme="minorHAnsi"/>
+          <w:color w:val="000000" w:themeColor="text1"/>
+          <w:sz w:val="21"/>
+          <w:szCs w:val="21"/>
+          <w:lang w:eastAsia="zh-CN"/>
+        </w:rPr>
+        <w:t xml:space="preserve"> </w:t>
+      </w:r>
+      <w:proofErr w:type="gramStart"/>
+      <w:r>
+        <w:rPr>
+          <w:rStyle w:val="Heading1Char"/>
+          <w:rFonts w:ascii="Garamond" w:hAnsi="Garamond" w:cstheme="minorHAnsi"/>
+          <w:color w:val="000000" w:themeColor="text1"/>
+          <w:sz w:val="21"/>
+          <w:szCs w:val="21"/>
+          <w:lang w:eastAsia="zh-CN"/>
+        </w:rPr>
+        <w:t>[  967</w:t>
+      </w:r>
+      <w:proofErr w:type="gramEnd"/>
+      <w:r>
+        <w:rPr>
+          <w:rStyle w:val="Heading1Char"/>
+          <w:rFonts w:ascii="Garamond" w:hAnsi="Garamond" w:cstheme="minorHAnsi"/>
+          <w:color w:val="000000" w:themeColor="text1"/>
+          <w:sz w:val="21"/>
+          <w:szCs w:val="21"/>
+          <w:lang w:eastAsia="zh-CN"/>
+        </w:rPr>
+        <w:t xml:space="preserve"> 20316   331   102]</w:t>
+      </w:r>
+    </w:p>
+    <w:p>
+      <w:pPr>
+        <w:pStyle w:val="NormalWeb"/>
+        <w:spacing w:after="120" w:line="276" w:lineRule="auto"/>
+        <w:rPr>
+          <w:rStyle w:val="Heading1Char"/>
+          <w:rFonts w:ascii="Garamond" w:hAnsi="Garamond" w:cstheme="minorHAnsi"/>
+          <w:color w:val="000000" w:themeColor="text1"/>
+          <w:sz w:val="21"/>
+          <w:szCs w:val="21"/>
+          <w:lang w:eastAsia="zh-CN"/>
+        </w:rPr>
+      </w:pPr>
+      <w:r>
+        <w:rPr>
+          <w:rStyle w:val="Heading1Char"/>
+          <w:rFonts w:ascii="Garamond" w:hAnsi="Garamond" w:cstheme="minorHAnsi"/>
+          <w:color w:val="000000" w:themeColor="text1"/>
+          <w:sz w:val="21"/>
+          <w:szCs w:val="21"/>
+          <w:lang w:eastAsia="zh-CN"/>
+        </w:rPr>
+        <w:t xml:space="preserve"> </w:t>
+      </w:r>
+      <w:proofErr w:type="gramStart"/>
+      <w:r>
+        <w:rPr>
+          <w:rStyle w:val="Heading1Char"/>
+          <w:rFonts w:ascii="Garamond" w:hAnsi="Garamond" w:cstheme="minorHAnsi"/>
+          <w:color w:val="000000" w:themeColor="text1"/>
+          <w:sz w:val="21"/>
+          <w:szCs w:val="21"/>
+          <w:lang w:eastAsia="zh-CN"/>
+        </w:rPr>
+        <w:t>[  338</w:t>
+      </w:r>
+      <w:proofErr w:type="gramEnd"/>
+      <w:r>
+        <w:rPr>
+          <w:rStyle w:val="Heading1Char"/>
+          <w:rFonts w:ascii="Garamond" w:hAnsi="Garamond" w:cstheme="minorHAnsi"/>
+          <w:color w:val="000000" w:themeColor="text1"/>
+          <w:sz w:val="21"/>
+          <w:szCs w:val="21"/>
+          <w:lang w:eastAsia="zh-CN"/>
+        </w:rPr>
+        <w:t xml:space="preserve">   296 29782   117]</w:t>
+      </w:r>
+    </w:p>
+    <w:p>
+      <w:pPr>
+        <w:pStyle w:val="NormalWeb"/>
+        <w:spacing w:before="0" w:beforeAutospacing="0" w:after="120" w:afterAutospacing="0" w:line="276" w:lineRule="auto"/>
+        <w:rPr>
+          <w:rStyle w:val="Heading1Char"/>
+          <w:rFonts w:ascii="Garamond" w:hAnsi="Garamond" w:cstheme="minorHAnsi"/>
+          <w:color w:val="000000" w:themeColor="text1"/>
+          <w:sz w:val="21"/>
+          <w:szCs w:val="21"/>
+          <w:lang w:eastAsia="zh-CN"/>
+        </w:rPr>
+      </w:pPr>
+      <w:r>
+        <w:rPr>
+          <w:rStyle w:val="Heading1Char"/>
+          <w:rFonts w:ascii="Garamond" w:hAnsi="Garamond" w:cstheme="minorHAnsi"/>
+          <w:color w:val="000000" w:themeColor="text1"/>
+          <w:sz w:val="21"/>
+          <w:szCs w:val="21"/>
+          <w:lang w:eastAsia="zh-CN"/>
+        </w:rPr>
+        <w:t xml:space="preserve"> </w:t>
+      </w:r>
+      <w:proofErr w:type="gramStart"/>
+      <w:r>
+        <w:rPr>
+          <w:rStyle w:val="Heading1Char"/>
+          <w:rFonts w:ascii="Garamond" w:hAnsi="Garamond" w:cstheme="minorHAnsi"/>
+          <w:color w:val="000000" w:themeColor="text1"/>
+          <w:sz w:val="21"/>
+          <w:szCs w:val="21"/>
+          <w:lang w:eastAsia="zh-CN"/>
+        </w:rPr>
+        <w:t>[  279</w:t>
+      </w:r>
+      <w:proofErr w:type="gramEnd"/>
+      <w:r>
+        <w:rPr>
+          <w:rStyle w:val="Heading1Char"/>
+          <w:rFonts w:ascii="Garamond" w:hAnsi="Garamond" w:cstheme="minorHAnsi"/>
+          <w:color w:val="000000" w:themeColor="text1"/>
+          <w:sz w:val="21"/>
+          <w:szCs w:val="21"/>
+          <w:lang w:eastAsia="zh-CN"/>
+        </w:rPr>
+        <w:t xml:space="preserve">   154   244  8456]]</w:t>
+      </w:r>
+      <w:bookmarkStart w:id="0" w:name="_GoBack"/>
+      <w:bookmarkEnd w:id="0"/>
     </w:p>
     <w:sectPr>
       <w:pgSz w:w="12240" w:h="15840"/>
@@ -5567,7 +6082,7 @@
 </file>
 
 <file path=customXml/itemProps1.xml><?xml version="1.0" encoding="utf-8"?>
-<ds:datastoreItem xmlns:ds="http://schemas.openxmlformats.org/officeDocument/2006/customXml" ds:itemID="{D44B2D12-4AC3-9048-846B-1842831EC4F4}">
+<ds:datastoreItem xmlns:ds="http://schemas.openxmlformats.org/officeDocument/2006/customXml" ds:itemID="{6D2F9E11-0CAC-F242-93E1-01632D6638E7}">
   <ds:schemaRefs>
     <ds:schemaRef ds:uri="http://schemas.openxmlformats.org/officeDocument/2006/bibliography"/>
   </ds:schemaRefs>

</xml_diff>